<commit_message>
Eilon changes - part 2
</commit_message>
<xml_diff>
--- a/DRY_HW2_ATAM.docx
+++ b/DRY_HW2_ATAM.docx
@@ -2246,7 +2246,7 @@
           <w:iCs/>
           <w:rtl/>
         </w:rPr>
-        <w:t xml:space="preserve">, (בו המחסנית קטנה בעוד 8) למעשה מקטינים </w:t>
+        <w:t xml:space="preserve">, (בו המחסנית קטנה בעוד 8) למעשה </w:t>
       </w:r>
       <w:r>
         <w:rPr>
@@ -2256,7 +2256,7 @@
           <w:rtl/>
         </w:rPr>
         <w:lastRenderedPageBreak/>
-        <w:t>את המחסנית ב32 בתים וטוענים כתובת חזרה של המסגרת שני דורות מעלה ברקורסיה לעומת עליה אחת באופן רגיל.</w:t>
+        <w:t>מקטינים את המחסנית ב32 בתים וטוענים כתובת חזרה של המסגרת שני דורות מעלה ברקורסיה לעומת עליה אחת באופן רגיל.</w:t>
       </w:r>
       <w:r>
         <w:rPr>
@@ -3577,7 +3577,6 @@
         <w:bidi/>
         <w:ind w:left="720"/>
         <w:rPr>
-          <w:rFonts w:hint="cs"/>
           <w:color w:val="000000"/>
           <w:rtl/>
         </w:rPr>
@@ -3826,7 +3825,6 @@
         <w:bidi/>
         <w:ind w:left="720"/>
         <w:rPr>
-          <w:rFonts w:hint="cs"/>
           <w:color w:val="FF0000"/>
         </w:rPr>
       </w:pPr>
@@ -4046,7 +4044,31 @@
           <w:color w:val="FF0000"/>
           <w:rtl/>
         </w:rPr>
-        <w:t xml:space="preserve"> אבל קוד גרוע, רוס קלאסי</w:t>
+        <w:t xml:space="preserve"> אבל קוד גרוע, </w:t>
+      </w:r>
+      <w:r>
+        <w:rPr>
+          <w:rFonts w:hint="cs"/>
+          <w:color w:val="FF0000"/>
+          <w:rtl/>
+        </w:rPr>
+        <w:t>כי משתמש ב</w:t>
+      </w:r>
+      <w:proofErr w:type="spellStart"/>
+      <w:r>
+        <w:rPr>
+          <w:color w:val="FF0000"/>
+        </w:rPr>
+        <w:t>rbp</w:t>
+      </w:r>
+      <w:proofErr w:type="spellEnd"/>
+      <w:r>
+        <w:rPr>
+          <w:rFonts w:hint="cs"/>
+          <w:color w:val="FF0000"/>
+          <w:rtl/>
+        </w:rPr>
+        <w:t xml:space="preserve"> שלא לייעוד שלו.</w:t>
       </w:r>
     </w:p>
     <w:p>
@@ -4611,9 +4633,6 @@
         </w:pBdr>
         <w:bidi/>
         <w:ind w:left="720"/>
-        <w:rPr>
-          <w:rFonts w:hint="cs"/>
-        </w:rPr>
       </w:pPr>
       <w:r>
         <w:rPr>
@@ -4920,6 +4939,7 @@
         <w:ind w:left="1080"/>
         <w:rPr>
           <w:color w:val="FF0000"/>
+          <w:rtl/>
         </w:rPr>
       </w:pPr>
       <w:proofErr w:type="spellStart"/>
@@ -4927,9 +4947,59 @@
         <w:rPr>
           <w:color w:val="FF0000"/>
         </w:rPr>
-        <w:t>pushfq</w:t>
+        <w:t>p</w:t>
+      </w:r>
+      <w:r>
+        <w:rPr>
+          <w:color w:val="FF0000"/>
+        </w:rPr>
+        <w:t>ushfq</w:t>
       </w:r>
       <w:proofErr w:type="spellEnd"/>
+      <w:r>
+        <w:rPr>
+          <w:color w:val="FF0000"/>
+        </w:rPr>
+        <w:tab/>
+      </w:r>
+      <w:r>
+        <w:rPr>
+          <w:color w:val="FF0000"/>
+        </w:rPr>
+        <w:tab/>
+      </w:r>
+      <w:r>
+        <w:rPr>
+          <w:color w:val="FF0000"/>
+        </w:rPr>
+        <w:tab/>
+      </w:r>
+      <w:r>
+        <w:rPr>
+          <w:color w:val="FF0000"/>
+        </w:rPr>
+        <w:tab/>
+      </w:r>
+      <w:r>
+        <w:rPr>
+          <w:color w:val="FF0000"/>
+        </w:rPr>
+        <w:tab/>
+      </w:r>
+      <w:r>
+        <w:rPr>
+          <w:color w:val="FF0000"/>
+        </w:rPr>
+        <w:tab/>
+      </w:r>
+      <w:r>
+        <w:rPr>
+          <w:rFonts w:hint="cs"/>
+          <w:color w:val="FF0000"/>
+          <w:rtl/>
+        </w:rPr>
+        <w:t>העברה לזיכרון</w:t>
+      </w:r>
     </w:p>
     <w:p>
       <w:pPr>
@@ -4978,6 +5048,21 @@
         </w:rPr>
         <w:t xml:space="preserve"> bit</w:t>
       </w:r>
+      <w:r>
+        <w:rPr>
+          <w:color w:val="FF0000"/>
+          <w:rtl/>
+        </w:rPr>
+        <w:tab/>
+      </w:r>
+      <w:r>
+        <w:rPr>
+          <w:rFonts w:hint="cs"/>
+          <w:color w:val="FF0000"/>
+          <w:rtl/>
+        </w:rPr>
+        <w:t>כתיבה לזיכרון (אין הגנה)</w:t>
+      </w:r>
     </w:p>
     <w:p>
       <w:pPr>
@@ -5001,6 +5086,114 @@
         <w:t>popfq</w:t>
       </w:r>
       <w:proofErr w:type="spellEnd"/>
+      <w:r>
+        <w:rPr>
+          <w:color w:val="FF0000"/>
+          <w:rtl/>
+        </w:rPr>
+        <w:tab/>
+      </w:r>
+      <w:r>
+        <w:rPr>
+          <w:color w:val="FF0000"/>
+          <w:rtl/>
+        </w:rPr>
+        <w:tab/>
+      </w:r>
+      <w:r>
+        <w:rPr>
+          <w:color w:val="FF0000"/>
+          <w:rtl/>
+        </w:rPr>
+        <w:tab/>
+      </w:r>
+      <w:r>
+        <w:rPr>
+          <w:color w:val="FF0000"/>
+          <w:rtl/>
+        </w:rPr>
+        <w:tab/>
+      </w:r>
+      <w:r>
+        <w:rPr>
+          <w:color w:val="FF0000"/>
+          <w:rtl/>
+        </w:rPr>
+        <w:tab/>
+      </w:r>
+      <w:r>
+        <w:rPr>
+          <w:color w:val="FF0000"/>
+          <w:rtl/>
+        </w:rPr>
+        <w:tab/>
+      </w:r>
+      <w:r>
+        <w:rPr>
+          <w:rFonts w:hint="cs"/>
+          <w:color w:val="FF0000"/>
+          <w:rtl/>
+        </w:rPr>
+        <w:t>החזרה מהזיכרון (ששונה) למקום</w:t>
+      </w:r>
+    </w:p>
+    <w:p>
+      <w:pPr>
+        <w:pBdr>
+          <w:top w:val="nil"/>
+          <w:left w:val="nil"/>
+          <w:bottom w:val="nil"/>
+          <w:right w:val="nil"/>
+          <w:between w:val="nil"/>
+        </w:pBdr>
+        <w:bidi/>
+        <w:ind w:left="1080"/>
+        <w:rPr>
+          <w:color w:val="FF0000"/>
+        </w:rPr>
+      </w:pPr>
+    </w:p>
+    <w:p>
+      <w:pPr>
+        <w:pBdr>
+          <w:top w:val="nil"/>
+          <w:left w:val="nil"/>
+          <w:bottom w:val="nil"/>
+          <w:right w:val="nil"/>
+          <w:between w:val="nil"/>
+        </w:pBdr>
+        <w:bidi/>
+        <w:ind w:left="1080"/>
+        <w:rPr>
+          <w:color w:val="FF0000"/>
+          <w:rtl/>
+        </w:rPr>
+      </w:pPr>
+      <w:r>
+        <w:rPr>
+          <w:rFonts w:hint="cs"/>
+          <w:color w:val="FF0000"/>
+          <w:rtl/>
+        </w:rPr>
+        <w:lastRenderedPageBreak/>
+        <w:t>באופן זה, לא ניגשנו באופן ישיר ל</w:t>
+      </w:r>
+      <w:proofErr w:type="spellStart"/>
+      <w:r>
+        <w:rPr>
+          <w:color w:val="FF0000"/>
+        </w:rPr>
+        <w:t>rflags</w:t>
+      </w:r>
+      <w:proofErr w:type="spellEnd"/>
+      <w:r>
+        <w:rPr>
+          <w:rFonts w:hint="cs"/>
+          <w:color w:val="FF0000"/>
+          <w:rtl/>
+        </w:rPr>
+        <w:t xml:space="preserve"> (פעולה שהייתה נחסמת) אבל בכל זאת הצלחנו לשנות ערך בו כי השתמשנו בהורדה לזיכרון והעלאה ממנו ובשלב הביניים כתבנו לזיכרון (דבר שמותר)</w:t>
+      </w:r>
     </w:p>
     <w:p>
       <w:pPr>
@@ -5041,7 +5234,6 @@
           <w:color w:val="000000"/>
           <w:rtl/>
         </w:rPr>
-        <w:lastRenderedPageBreak/>
         <w:t xml:space="preserve">הולי התחמנית רוצה לאפשר לעצמה גישה ישירה אל התקני הקלט פלט ללא צורך בקריאות מערכת. איזה שינוי </w:t>
       </w:r>
       <w:r>
@@ -5140,7 +5332,6 @@
         <w:bidi/>
         <w:ind w:left="720"/>
         <w:rPr>
-          <w:rFonts w:hint="cs"/>
           <w:color w:val="FF0000"/>
           <w:rtl/>
         </w:rPr>
@@ -5353,7 +5544,6 @@
         <w:bidi/>
         <w:ind w:left="1080"/>
         <w:rPr>
-          <w:rFonts w:hint="cs"/>
           <w:color w:val="FF0000"/>
           <w:rtl/>
         </w:rPr>

</xml_diff>